<commit_message>
Corrections after review. 5 out of 6 points updated.
</commit_message>
<xml_diff>
--- a/Capstone Proposal for Machine Learning Engineer Nanodegree.docx
+++ b/Capstone Proposal for Machine Learning Engineer Nanodegree.docx
@@ -57,6 +57,32 @@
         </w:rPr>
         <w:t>. The main challenge is to predict how each candidate is capable of repaying a loan.</w:t>
       </w:r>
+      <w:r>
+        <w:rPr>
+          <w:lang w:val="en-GB"/>
+        </w:rPr>
+        <w:t xml:space="preserve"> Machine learning algorithms have been already applied to such type of problems. Different classification algorithms were checked regarding their performance in application to credit risk assessment. Details can be found in paper: </w:t>
+      </w:r>
+      <w:r>
+        <w:rPr>
+          <w:i/>
+          <w:lang w:val="en-GB"/>
+        </w:rPr>
+        <w:t>“Multiple classifier architectures and their application to credit risk assessment”</w:t>
+      </w:r>
+      <w:r>
+        <w:rPr>
+          <w:lang w:val="en-GB"/>
+        </w:rPr>
+        <w:t xml:space="preserve"> by Steven Finlay</w:t>
+      </w:r>
+      <w:r>
+        <w:rPr>
+          <w:rStyle w:val="Odwoanieprzypisudolnego"/>
+          <w:lang w:val="en-GB"/>
+        </w:rPr>
+        <w:footnoteReference w:id="2"/>
+      </w:r>
     </w:p>
     <w:p>
       <w:pPr>
@@ -114,7 +140,7 @@
           <w:rStyle w:val="Odwoanieprzypisudolnego"/>
           <w:lang w:val="en-GB"/>
         </w:rPr>
-        <w:footnoteReference w:id="2"/>
+        <w:footnoteReference w:id="3"/>
       </w:r>
       <w:r>
         <w:rPr>
@@ -214,13 +240,7 @@
         <w:rPr>
           <w:lang w:val="en-GB"/>
         </w:rPr>
-        <w:t xml:space="preserve"> is to use alternative data to predict candidate’s repayment abilities.</w:t>
-      </w:r>
-      <w:r>
-        <w:rPr>
-          <w:lang w:val="en-GB"/>
-        </w:rPr>
-        <w:t xml:space="preserve"> This will enable </w:t>
+        <w:t xml:space="preserve"> is to use alternative data to predict candidate’s repayment abilities. This will enable </w:t>
       </w:r>
       <w:r>
         <w:rPr>
@@ -249,6 +269,26 @@
     </w:p>
     <w:p>
       <w:pPr>
+        <w:jc w:val="both"/>
+        <w:rPr>
+          <w:lang w:val="en-GB"/>
+        </w:rPr>
+      </w:pPr>
+      <w:r>
+        <w:rPr>
+          <w:lang w:val="en-GB"/>
+        </w:rPr>
+        <w:t xml:space="preserve">This problem is a standard supervised classification task. It’s expected that for each candidate </w:t>
+      </w:r>
+      <w:r>
+        <w:rPr>
+          <w:lang w:val="en-GB"/>
+        </w:rPr>
+        <w:t>probability of loan repayment will be calculated. As an inputs relevant data such as income, education, occupation, age, previous credits, repayment history etc. is provided.</w:t>
+      </w:r>
+    </w:p>
+    <w:p>
+      <w:pPr>
         <w:pStyle w:val="Nagwek1"/>
         <w:rPr>
           <w:lang w:val="en-GB"/>
@@ -265,7 +305,7 @@
           <w:rStyle w:val="Odwoanieprzypisudolnego"/>
           <w:lang w:val="en-GB"/>
         </w:rPr>
-        <w:footnoteReference w:id="3"/>
+        <w:footnoteReference w:id="4"/>
       </w:r>
     </w:p>
     <w:p>
@@ -436,6 +476,7 @@
         <w:rPr>
           <w:lang w:val="en-GB"/>
         </w:rPr>
+        <w:lastRenderedPageBreak/>
         <w:t>credit_card_balance.csv</w:t>
       </w:r>
       <w:r>
@@ -558,6 +599,78 @@
     </w:p>
     <w:p>
       <w:pPr>
+        <w:jc w:val="both"/>
+        <w:rPr>
+          <w:lang w:val="en-GB"/>
+        </w:rPr>
+      </w:pPr>
+      <w:r>
+        <w:rPr>
+          <w:lang w:val="en-GB"/>
+        </w:rPr>
+        <w:t xml:space="preserve">In this project </w:t>
+      </w:r>
+      <w:r>
+        <w:rPr>
+          <w:i/>
+          <w:lang w:val="en-GB"/>
+        </w:rPr>
+        <w:t>application_train.csv</w:t>
+      </w:r>
+      <w:r>
+        <w:rPr>
+          <w:lang w:val="en-GB"/>
+        </w:rPr>
+        <w:t xml:space="preserve"> data will be mainly used. If there is enough time other inputs will be used. </w:t>
+      </w:r>
+      <w:r>
+        <w:rPr>
+          <w:i/>
+          <w:lang w:val="en-GB"/>
+        </w:rPr>
+        <w:t>Application_train.csv</w:t>
+      </w:r>
+      <w:r>
+        <w:rPr>
+          <w:lang w:val="en-GB"/>
+        </w:rPr>
+        <w:t xml:space="preserve"> contains 120 features and 307510 examples.</w:t>
+      </w:r>
+      <w:r>
+        <w:rPr>
+          <w:lang w:val="en-GB"/>
+        </w:rPr>
+        <w:t xml:space="preserve"> There is 16 categorical features, 41 of type </w:t>
+      </w:r>
+      <w:proofErr w:type="spellStart"/>
+      <w:r>
+        <w:rPr>
+          <w:lang w:val="en-GB"/>
+        </w:rPr>
+        <w:t>int</w:t>
+      </w:r>
+      <w:proofErr w:type="spellEnd"/>
+      <w:r>
+        <w:rPr>
+          <w:lang w:val="en-GB"/>
+        </w:rPr>
+        <w:t xml:space="preserve"> and 65 of type float. Target for training data can be either 0 or 1 where ‘0’ means that candidate won’t be able to repay its loan. Data in test set is not well balanced, examples with target equal to ‘0’ are dominating. There is </w:t>
+      </w:r>
+      <w:r>
+        <w:rPr>
+          <w:lang w:val="en-GB"/>
+        </w:rPr>
+        <w:t>282686</w:t>
+      </w:r>
+      <w:r>
+        <w:rPr>
+          <w:lang w:val="en-GB"/>
+        </w:rPr>
+        <w:t xml:space="preserve"> examples of candidates who application was rejected and 24825 of applications which were accepted.</w:t>
+      </w:r>
+    </w:p>
+    <w:p>
+      <w:pPr>
         <w:pStyle w:val="Nagwek1"/>
         <w:rPr>
           <w:lang w:val="en-GB"/>
@@ -567,7 +680,6 @@
         <w:rPr>
           <w:lang w:val="en-GB"/>
         </w:rPr>
-        <w:lastRenderedPageBreak/>
         <w:t>Solution Statement</w:t>
       </w:r>
     </w:p>
@@ -642,31 +754,7 @@
         <w:rPr>
           <w:lang w:val="en-GB"/>
         </w:rPr>
-        <w:t>The simplest benchmark model can</w:t>
-      </w:r>
-      <w:r>
-        <w:rPr>
-          <w:lang w:val="en-GB"/>
-        </w:rPr>
-        <w:t xml:space="preserve"> do random</w:t>
-      </w:r>
-      <w:r>
-        <w:rPr>
-          <w:lang w:val="en-GB"/>
-        </w:rPr>
-        <w:t xml:space="preserve"> guess</w:t>
-      </w:r>
-      <w:r>
-        <w:rPr>
-          <w:lang w:val="en-GB"/>
-        </w:rPr>
-        <w:t>ing with equal probability of 0.5 for both repaying loan and not</w:t>
-      </w:r>
-      <w:r>
-        <w:rPr>
-          <w:lang w:val="en-GB"/>
-        </w:rPr>
-        <w:t>.</w:t>
+        <w:t>Because test dataset mostly contains, data of rejected applications simplest benchmark model will be always guessing that application is rejected – target value equal to 0.</w:t>
       </w:r>
     </w:p>
     <w:p>
@@ -680,170 +768,176 @@
         <w:rPr>
           <w:lang w:val="en-GB"/>
         </w:rPr>
-        <w:t>Evaluation Metrics</w:t>
-      </w:r>
-    </w:p>
-    <w:p>
-      <w:pPr>
-        <w:jc w:val="both"/>
-        <w:rPr>
-          <w:lang w:val="en-GB"/>
-        </w:rPr>
-      </w:pPr>
-      <w:r>
-        <w:rPr>
-          <w:lang w:val="en-GB"/>
-        </w:rPr>
-        <w:t xml:space="preserve">Because this is Kaggle’s competition it’s </w:t>
-      </w:r>
-      <w:r>
-        <w:rPr>
-          <w:lang w:val="en-GB"/>
-        </w:rPr>
-        <w:t>evaluated on area under the ROC curve between the predicted probability and the observed target.</w:t>
-      </w:r>
-      <w:r>
-        <w:rPr>
-          <w:lang w:val="en-GB"/>
-        </w:rPr>
-        <w:t xml:space="preserve"> “</w:t>
-      </w:r>
-      <w:r>
-        <w:rPr>
-          <w:lang w:val="en-GB"/>
-        </w:rPr>
-        <w:t>The ROC curve is created by plotting the true positive rate (TPR) against the false positive rate (FPR) at various threshold settings</w:t>
-      </w:r>
-      <w:r>
-        <w:rPr>
-          <w:lang w:val="en-GB"/>
-        </w:rPr>
-        <w:t>.”</w:t>
-      </w:r>
-      <w:r>
-        <w:rPr>
-          <w:rStyle w:val="Odwoanieprzypisudolnego"/>
-          <w:lang w:val="en-GB"/>
-        </w:rPr>
-        <w:footnoteReference w:id="4"/>
-      </w:r>
-      <w:r>
-        <w:rPr>
-          <w:lang w:val="en-GB"/>
-        </w:rPr>
-        <w:t>. Values for this metric are between 0 and 1. Model with better scoring will have higher value. Model that does random guessing will have score of 0.5.</w:t>
-      </w:r>
-    </w:p>
-    <w:p>
-      <w:pPr>
-        <w:pStyle w:val="Nagwek1"/>
-        <w:rPr>
-          <w:lang w:val="en-GB"/>
-        </w:rPr>
-      </w:pPr>
-      <w:r>
-        <w:rPr>
-          <w:lang w:val="en-GB"/>
-        </w:rPr>
-        <w:t>Project Design</w:t>
-      </w:r>
-    </w:p>
-    <w:p>
-      <w:pPr>
-        <w:jc w:val="both"/>
-        <w:rPr>
-          <w:lang w:val="en-GB"/>
-        </w:rPr>
-      </w:pPr>
-      <w:r>
-        <w:rPr>
-          <w:lang w:val="en-GB"/>
-        </w:rPr>
-        <w:t>Due to several input files work will be started with exploratory data analysis. It need</w:t>
-      </w:r>
-      <w:r>
-        <w:rPr>
-          <w:lang w:val="en-GB"/>
-        </w:rPr>
-        <w:t>s</w:t>
-      </w:r>
-      <w:r>
-        <w:rPr>
-          <w:lang w:val="en-GB"/>
-        </w:rPr>
-        <w:t xml:space="preserve"> to be checked </w:t>
-      </w:r>
-      <w:r>
-        <w:rPr>
-          <w:lang w:val="en-GB"/>
-        </w:rPr>
-        <w:t>if training data is</w:t>
-      </w:r>
-      <w:r>
-        <w:rPr>
-          <w:lang w:val="en-GB"/>
-        </w:rPr>
-        <w:t xml:space="preserve"> balanced, which features have missing records, which features are correlated with each other</w:t>
-      </w:r>
-      <w:r>
-        <w:rPr>
-          <w:lang w:val="en-GB"/>
-        </w:rPr>
-        <w:t xml:space="preserve"> etc.</w:t>
-      </w:r>
-      <w:r>
-        <w:rPr>
-          <w:lang w:val="en-GB"/>
-        </w:rPr>
-        <w:t xml:space="preserve"> First steps will focus on finding solution that is based only on one input – </w:t>
-      </w:r>
-      <w:r>
-        <w:rPr>
-          <w:i/>
-          <w:lang w:val="en-GB"/>
-        </w:rPr>
-        <w:t>application_train.csv</w:t>
-      </w:r>
-      <w:r>
-        <w:rPr>
-          <w:lang w:val="en-GB"/>
-        </w:rPr>
-        <w:t>.</w:t>
-      </w:r>
-      <w:r>
-        <w:rPr>
-          <w:lang w:val="en-GB"/>
-        </w:rPr>
-        <w:t xml:space="preserve"> Then more sophisticated solutions</w:t>
-      </w:r>
-      <w:r>
-        <w:rPr>
-          <w:lang w:val="en-GB"/>
-        </w:rPr>
-        <w:t xml:space="preserve"> that use Random Forest or </w:t>
-      </w:r>
-      <w:proofErr w:type="spellStart"/>
-      <w:r>
-        <w:rPr>
-          <w:lang w:val="en-GB"/>
-        </w:rPr>
-        <w:t>LightGBM</w:t>
-      </w:r>
-      <w:proofErr w:type="spellEnd"/>
-      <w:r>
-        <w:rPr>
-          <w:lang w:val="en-GB"/>
-        </w:rPr>
-        <w:t xml:space="preserve"> </w:t>
-      </w:r>
-      <w:r>
-        <w:rPr>
-          <w:lang w:val="en-GB"/>
-        </w:rPr>
-        <w:t>will be engineered.</w:t>
+        <w:t>Evaluat</w:t>
       </w:r>
       <w:bookmarkStart w:id="0" w:name="_GoBack"/>
       <w:bookmarkEnd w:id="0"/>
+      <w:r>
+        <w:rPr>
+          <w:lang w:val="en-GB"/>
+        </w:rPr>
+        <w:t>ion Metrics</w:t>
+      </w:r>
+    </w:p>
+    <w:p>
+      <w:pPr>
+        <w:jc w:val="both"/>
+        <w:rPr>
+          <w:lang w:val="en-GB"/>
+        </w:rPr>
+      </w:pPr>
+      <w:r>
+        <w:rPr>
+          <w:lang w:val="en-GB"/>
+        </w:rPr>
+        <w:t xml:space="preserve">Because this is Kaggle’s competition it’s </w:t>
+      </w:r>
+      <w:r>
+        <w:rPr>
+          <w:lang w:val="en-GB"/>
+        </w:rPr>
+        <w:t>evaluated on area under the ROC curve between the predicted probability and the observed target.</w:t>
+      </w:r>
+      <w:r>
+        <w:rPr>
+          <w:lang w:val="en-GB"/>
+        </w:rPr>
+        <w:t xml:space="preserve"> “</w:t>
+      </w:r>
+      <w:r>
+        <w:rPr>
+          <w:lang w:val="en-GB"/>
+        </w:rPr>
+        <w:t>The ROC curve is created by plotting the true positive rate (TPR) against the false positive rate (FPR) at various threshold settings</w:t>
+      </w:r>
+      <w:r>
+        <w:rPr>
+          <w:lang w:val="en-GB"/>
+        </w:rPr>
+        <w:t>.”</w:t>
+      </w:r>
+      <w:r>
+        <w:rPr>
+          <w:rStyle w:val="Odwoanieprzypisudolnego"/>
+          <w:lang w:val="en-GB"/>
+        </w:rPr>
+        <w:footnoteReference w:id="5"/>
+      </w:r>
+      <w:r>
+        <w:rPr>
+          <w:lang w:val="en-GB"/>
+        </w:rPr>
+        <w:t>. Values for this metric are between 0 and 1. Model with better scoring will have higher value. Model that does random guessing will have score of 0.5.</w:t>
+      </w:r>
+    </w:p>
+    <w:p>
+      <w:pPr>
+        <w:pStyle w:val="Nagwek1"/>
+        <w:rPr>
+          <w:lang w:val="en-GB"/>
+        </w:rPr>
+      </w:pPr>
+      <w:r>
+        <w:rPr>
+          <w:lang w:val="en-GB"/>
+        </w:rPr>
+        <w:t>Project Design</w:t>
+      </w:r>
+    </w:p>
+    <w:p>
+      <w:pPr>
+        <w:jc w:val="both"/>
+        <w:rPr>
+          <w:lang w:val="en-GB"/>
+        </w:rPr>
+      </w:pPr>
+      <w:r>
+        <w:rPr>
+          <w:lang w:val="en-GB"/>
+        </w:rPr>
+        <w:t>Due to several input files work will be started with exploratory data analysis. It need</w:t>
+      </w:r>
+      <w:r>
+        <w:rPr>
+          <w:lang w:val="en-GB"/>
+        </w:rPr>
+        <w:t>s</w:t>
+      </w:r>
+      <w:r>
+        <w:rPr>
+          <w:lang w:val="en-GB"/>
+        </w:rPr>
+        <w:t xml:space="preserve"> to be checked </w:t>
+      </w:r>
+      <w:r>
+        <w:rPr>
+          <w:lang w:val="en-GB"/>
+        </w:rPr>
+        <w:t>if training data is</w:t>
+      </w:r>
+      <w:r>
+        <w:rPr>
+          <w:lang w:val="en-GB"/>
+        </w:rPr>
+        <w:t xml:space="preserve"> balanced, which features have missing records, which features are correlated with each other</w:t>
+      </w:r>
+      <w:r>
+        <w:rPr>
+          <w:lang w:val="en-GB"/>
+        </w:rPr>
+        <w:t xml:space="preserve"> etc.</w:t>
+      </w:r>
+      <w:r>
+        <w:rPr>
+          <w:lang w:val="en-GB"/>
+        </w:rPr>
+        <w:t xml:space="preserve"> First steps will focus on finding solution that is based only on one input – </w:t>
+      </w:r>
+      <w:r>
+        <w:rPr>
+          <w:i/>
+          <w:lang w:val="en-GB"/>
+        </w:rPr>
+        <w:t>application_train.csv</w:t>
+      </w:r>
+      <w:r>
+        <w:rPr>
+          <w:lang w:val="en-GB"/>
+        </w:rPr>
+        <w:t>.</w:t>
+      </w:r>
+      <w:r>
+        <w:rPr>
+          <w:lang w:val="en-GB"/>
+        </w:rPr>
+        <w:t xml:space="preserve"> Then more sophisticated solutions</w:t>
+      </w:r>
+      <w:r>
+        <w:rPr>
+          <w:lang w:val="en-GB"/>
+        </w:rPr>
+        <w:t xml:space="preserve"> that use Random Forest or </w:t>
+      </w:r>
+      <w:proofErr w:type="spellStart"/>
+      <w:r>
+        <w:rPr>
+          <w:lang w:val="en-GB"/>
+        </w:rPr>
+        <w:t>LightGBM</w:t>
+      </w:r>
+      <w:proofErr w:type="spellEnd"/>
+      <w:r>
+        <w:rPr>
+          <w:lang w:val="en-GB"/>
+        </w:rPr>
+        <w:t xml:space="preserve"> </w:t>
+      </w:r>
+      <w:r>
+        <w:rPr>
+          <w:lang w:val="en-GB"/>
+        </w:rPr>
+        <w:t>will be engineered.</w:t>
+      </w:r>
     </w:p>
     <w:sectPr>
       <w:pgSz w:w="11906" w:h="16838"/>
@@ -957,9 +1051,59 @@
         <w:rPr>
           <w:lang w:val="en-GB"/>
         </w:rPr>
+        <w:t xml:space="preserve"> Finlay, S M (2008) </w:t>
+      </w:r>
+      <w:r>
+        <w:rPr>
+          <w:i/>
+          <w:lang w:val="en-GB"/>
+        </w:rPr>
+        <w:t>Multiple classifier architectures and their application to credit risk assessment</w:t>
+      </w:r>
+      <w:r>
+        <w:rPr>
+          <w:lang w:val="en-GB"/>
+        </w:rPr>
+        <w:t>.</w:t>
+      </w:r>
+      <w:r>
+        <w:rPr>
+          <w:lang w:val="en-GB"/>
+        </w:rPr>
+        <w:t xml:space="preserve"> </w:t>
+      </w:r>
+      <w:hyperlink r:id="rId2" w:history="1">
+        <w:r>
+          <w:rPr>
+            <w:rStyle w:val="Hipercze"/>
+            <w:lang w:val="en-GB"/>
+          </w:rPr>
+          <w:t>http://eprints.lancs.ac.uk/48931/</w:t>
+        </w:r>
+      </w:hyperlink>
+    </w:p>
+  </w:footnote>
+  <w:footnote w:id="3">
+    <w:p>
+      <w:pPr>
+        <w:pStyle w:val="Tekstprzypisudolnego"/>
+        <w:rPr>
+          <w:lang w:val="en-GB"/>
+        </w:rPr>
+      </w:pPr>
+      <w:r>
+        <w:rPr>
+          <w:rStyle w:val="Odwoanieprzypisudolnego"/>
+        </w:rPr>
+        <w:footnoteRef/>
+      </w:r>
+      <w:r>
+        <w:rPr>
+          <w:lang w:val="en-GB"/>
+        </w:rPr>
         <w:t xml:space="preserve"> Taken from </w:t>
       </w:r>
-      <w:hyperlink r:id="rId2" w:history="1">
+      <w:hyperlink r:id="rId3" w:history="1">
         <w:r>
           <w:rPr>
             <w:rStyle w:val="Hipercze"/>
@@ -970,7 +1114,7 @@
       </w:hyperlink>
     </w:p>
   </w:footnote>
-  <w:footnote w:id="3">
+  <w:footnote w:id="4">
     <w:p>
       <w:pPr>
         <w:pStyle w:val="Tekstprzypisudolnego"/>
@@ -990,7 +1134,7 @@
         </w:rPr>
         <w:t xml:space="preserve"> All descriptions are taken from: </w:t>
       </w:r>
-      <w:hyperlink r:id="rId3" w:history="1">
+      <w:hyperlink r:id="rId4" w:history="1">
         <w:r>
           <w:rPr>
             <w:rStyle w:val="Hipercze"/>
@@ -1001,7 +1145,7 @@
       </w:hyperlink>
     </w:p>
   </w:footnote>
-  <w:footnote w:id="4">
+  <w:footnote w:id="5">
     <w:p>
       <w:pPr>
         <w:pStyle w:val="Tekstprzypisudolnego"/>
@@ -1021,7 +1165,7 @@
         </w:rPr>
         <w:t xml:space="preserve"> Taken from </w:t>
       </w:r>
-      <w:hyperlink r:id="rId4" w:history="1">
+      <w:hyperlink r:id="rId5" w:history="1">
         <w:r>
           <w:rPr>
             <w:rStyle w:val="Hipercze"/>
@@ -2117,7 +2261,7 @@
 </file>
 
 <file path=customXml/itemProps1.xml><?xml version="1.0" encoding="utf-8"?>
-<ds:datastoreItem xmlns:ds="http://schemas.openxmlformats.org/officeDocument/2006/customXml" ds:itemID="{1C6ADC42-0C82-4A92-8456-889A33359CF1}">
+<ds:datastoreItem xmlns:ds="http://schemas.openxmlformats.org/officeDocument/2006/customXml" ds:itemID="{CD104C09-284B-45CE-A52F-6951726953D9}">
   <ds:schemaRefs>
     <ds:schemaRef ds:uri="http://schemas.openxmlformats.org/officeDocument/2006/bibliography"/>
   </ds:schemaRefs>

</xml_diff>

<commit_message>
Proposal update after review. Added detailed description of project's workflow
</commit_message>
<xml_diff>
--- a/Capstone Proposal for Machine Learning Engineer Nanodegree.docx
+++ b/Capstone Proposal for Machine Learning Engineer Nanodegree.docx
@@ -707,14 +707,20 @@
         <w:rPr>
           <w:lang w:val="en-GB"/>
         </w:rPr>
-        <w:t>LightGBM</w:t>
+        <w:t>XGBoost</w:t>
       </w:r>
       <w:proofErr w:type="spellEnd"/>
       <w:r>
         <w:rPr>
           <w:lang w:val="en-GB"/>
         </w:rPr>
-        <w:t xml:space="preserve"> will be used due to </w:t>
+        <w:t xml:space="preserve"> </w:t>
+      </w:r>
+      <w:r>
+        <w:rPr>
+          <w:lang w:val="en-GB"/>
+        </w:rPr>
+        <w:t xml:space="preserve">will be used due to </w:t>
       </w:r>
       <w:r>
         <w:rPr>
@@ -768,7 +774,195 @@
         <w:rPr>
           <w:lang w:val="en-GB"/>
         </w:rPr>
-        <w:t>Evaluat</w:t>
+        <w:t>Evaluation Metrics</w:t>
+      </w:r>
+    </w:p>
+    <w:p>
+      <w:pPr>
+        <w:jc w:val="both"/>
+        <w:rPr>
+          <w:lang w:val="en-GB"/>
+        </w:rPr>
+      </w:pPr>
+      <w:r>
+        <w:rPr>
+          <w:lang w:val="en-GB"/>
+        </w:rPr>
+        <w:t xml:space="preserve">Because this is Kaggle’s competition it’s </w:t>
+      </w:r>
+      <w:r>
+        <w:rPr>
+          <w:lang w:val="en-GB"/>
+        </w:rPr>
+        <w:t>evaluated on area under the ROC curve between the predicted probability and the observed target.</w:t>
+      </w:r>
+      <w:r>
+        <w:rPr>
+          <w:lang w:val="en-GB"/>
+        </w:rPr>
+        <w:t xml:space="preserve"> “</w:t>
+      </w:r>
+      <w:r>
+        <w:rPr>
+          <w:lang w:val="en-GB"/>
+        </w:rPr>
+        <w:t>The ROC curve is created by plotting the true positive rate (TPR) against the false positive rate (FPR) at various threshold settings</w:t>
+      </w:r>
+      <w:r>
+        <w:rPr>
+          <w:lang w:val="en-GB"/>
+        </w:rPr>
+        <w:t>.”</w:t>
+      </w:r>
+      <w:r>
+        <w:rPr>
+          <w:rStyle w:val="Odwoanieprzypisudolnego"/>
+          <w:lang w:val="en-GB"/>
+        </w:rPr>
+        <w:footnoteReference w:id="5"/>
+      </w:r>
+      <w:r>
+        <w:rPr>
+          <w:lang w:val="en-GB"/>
+        </w:rPr>
+        <w:t>. Values for this metric are between 0 and 1. Model with better scoring will have higher value. Model that does random guessing will have score of 0.5.</w:t>
+      </w:r>
+    </w:p>
+    <w:p>
+      <w:pPr>
+        <w:pStyle w:val="Nagwek1"/>
+        <w:rPr>
+          <w:lang w:val="en-GB"/>
+        </w:rPr>
+      </w:pPr>
+      <w:r>
+        <w:rPr>
+          <w:lang w:val="en-GB"/>
+        </w:rPr>
+        <w:t>Project Design</w:t>
+      </w:r>
+    </w:p>
+    <w:p>
+      <w:pPr>
+        <w:jc w:val="both"/>
+        <w:rPr>
+          <w:lang w:val="en-GB"/>
+        </w:rPr>
+      </w:pPr>
+      <w:r>
+        <w:rPr>
+          <w:lang w:val="en-GB"/>
+        </w:rPr>
+        <w:t>Due to several input files work will be started with exploratory data analysis.</w:t>
+      </w:r>
+      <w:r>
+        <w:rPr>
+          <w:lang w:val="en-GB"/>
+        </w:rPr>
+        <w:t xml:space="preserve"> It will be started with reading first few rows of the train data. It needs to be known what features there are and in what form data is presented. Then number of missing values will be calculated. After that some features will be normalized. For example following features: DAYS_BIRTH, DAYS_EMPLOYED, </w:t>
+      </w:r>
+      <w:r>
+        <w:rPr>
+          <w:lang w:val="en-GB"/>
+        </w:rPr>
+        <w:t>DAYS_REGISTRATION</w:t>
+      </w:r>
+      <w:r>
+        <w:rPr>
+          <w:lang w:val="en-GB"/>
+        </w:rPr>
+        <w:t xml:space="preserve"> have negative values. Those features need to be transformed into positive values and scaled to be represented in years. Next step is one-hot encoding of categorical features in training and testing data. When all of the data is prepared search for anomalies and correlations will be started.</w:t>
+      </w:r>
+    </w:p>
+    <w:p>
+      <w:pPr>
+        <w:jc w:val="both"/>
+        <w:rPr>
+          <w:lang w:val="en-GB"/>
+        </w:rPr>
+      </w:pPr>
+      <w:r>
+        <w:rPr>
+          <w:lang w:val="en-GB"/>
+        </w:rPr>
+        <w:t>First step in model engineering will be creating the benchmark model describe</w:t>
+      </w:r>
+      <w:r>
+        <w:rPr>
+          <w:lang w:val="en-GB"/>
+        </w:rPr>
+        <w:t>d</w:t>
+      </w:r>
+      <w:r>
+        <w:rPr>
+          <w:lang w:val="en-GB"/>
+        </w:rPr>
+        <w:t xml:space="preserve"> in previous paragraph.</w:t>
+      </w:r>
+      <w:r>
+        <w:rPr>
+          <w:lang w:val="en-GB"/>
+        </w:rPr>
+        <w:t xml:space="preserve"> Next model that will be implemented is Logistic Regression from </w:t>
+      </w:r>
+      <w:proofErr w:type="spellStart"/>
+      <w:r>
+        <w:rPr>
+          <w:lang w:val="en-GB"/>
+        </w:rPr>
+        <w:t>Scikit</w:t>
+      </w:r>
+      <w:proofErr w:type="spellEnd"/>
+      <w:r>
+        <w:rPr>
+          <w:lang w:val="en-GB"/>
+        </w:rPr>
+        <w:t>-Learn</w:t>
+      </w:r>
+      <w:r>
+        <w:rPr>
+          <w:lang w:val="en-GB"/>
+        </w:rPr>
+        <w:t>. For hyperparameter optimization Grid Search method is going to be used. After that improved model</w:t>
+      </w:r>
+      <w:r>
+        <w:rPr>
+          <w:lang w:val="en-GB"/>
+        </w:rPr>
+        <w:t xml:space="preserve"> -</w:t>
+      </w:r>
+      <w:r>
+        <w:rPr>
+          <w:lang w:val="en-GB"/>
+        </w:rPr>
+        <w:t xml:space="preserve"> Random Forest will </w:t>
+      </w:r>
+      <w:r>
+        <w:rPr>
+          <w:lang w:val="en-GB"/>
+        </w:rPr>
+        <w:lastRenderedPageBreak/>
+        <w:t xml:space="preserve">be used. It’s expected to have better results since there is a lot of features in test data. At this step feature importance will be checked. As a last model </w:t>
+      </w:r>
+      <w:proofErr w:type="spellStart"/>
+      <w:r>
+        <w:rPr>
+          <w:lang w:val="en-GB"/>
+        </w:rPr>
+        <w:t>XGBoost</w:t>
+      </w:r>
+      <w:proofErr w:type="spellEnd"/>
+      <w:r>
+        <w:rPr>
+          <w:lang w:val="en-GB"/>
+        </w:rPr>
+        <w:t xml:space="preserve"> </w:t>
+      </w:r>
+      <w:r>
+        <w:rPr>
+          <w:lang w:val="en-GB"/>
+        </w:rPr>
+        <w:t>is going to</w:t>
       </w:r>
       <w:bookmarkStart w:id="0" w:name="_GoBack"/>
       <w:bookmarkEnd w:id="0"/>
@@ -776,167 +970,7 @@
         <w:rPr>
           <w:lang w:val="en-GB"/>
         </w:rPr>
-        <w:t>ion Metrics</w:t>
-      </w:r>
-    </w:p>
-    <w:p>
-      <w:pPr>
-        <w:jc w:val="both"/>
-        <w:rPr>
-          <w:lang w:val="en-GB"/>
-        </w:rPr>
-      </w:pPr>
-      <w:r>
-        <w:rPr>
-          <w:lang w:val="en-GB"/>
-        </w:rPr>
-        <w:t xml:space="preserve">Because this is Kaggle’s competition it’s </w:t>
-      </w:r>
-      <w:r>
-        <w:rPr>
-          <w:lang w:val="en-GB"/>
-        </w:rPr>
-        <w:t>evaluated on area under the ROC curve between the predicted probability and the observed target.</w:t>
-      </w:r>
-      <w:r>
-        <w:rPr>
-          <w:lang w:val="en-GB"/>
-        </w:rPr>
-        <w:t xml:space="preserve"> “</w:t>
-      </w:r>
-      <w:r>
-        <w:rPr>
-          <w:lang w:val="en-GB"/>
-        </w:rPr>
-        <w:t>The ROC curve is created by plotting the true positive rate (TPR) against the false positive rate (FPR) at various threshold settings</w:t>
-      </w:r>
-      <w:r>
-        <w:rPr>
-          <w:lang w:val="en-GB"/>
-        </w:rPr>
-        <w:t>.”</w:t>
-      </w:r>
-      <w:r>
-        <w:rPr>
-          <w:rStyle w:val="Odwoanieprzypisudolnego"/>
-          <w:lang w:val="en-GB"/>
-        </w:rPr>
-        <w:footnoteReference w:id="5"/>
-      </w:r>
-      <w:r>
-        <w:rPr>
-          <w:lang w:val="en-GB"/>
-        </w:rPr>
-        <w:t>. Values for this metric are between 0 and 1. Model with better scoring will have higher value. Model that does random guessing will have score of 0.5.</w:t>
-      </w:r>
-    </w:p>
-    <w:p>
-      <w:pPr>
-        <w:pStyle w:val="Nagwek1"/>
-        <w:rPr>
-          <w:lang w:val="en-GB"/>
-        </w:rPr>
-      </w:pPr>
-      <w:r>
-        <w:rPr>
-          <w:lang w:val="en-GB"/>
-        </w:rPr>
-        <w:t>Project Design</w:t>
-      </w:r>
-    </w:p>
-    <w:p>
-      <w:pPr>
-        <w:jc w:val="both"/>
-        <w:rPr>
-          <w:lang w:val="en-GB"/>
-        </w:rPr>
-      </w:pPr>
-      <w:r>
-        <w:rPr>
-          <w:lang w:val="en-GB"/>
-        </w:rPr>
-        <w:t>Due to several input files work will be started with exploratory data analysis. It need</w:t>
-      </w:r>
-      <w:r>
-        <w:rPr>
-          <w:lang w:val="en-GB"/>
-        </w:rPr>
-        <w:t>s</w:t>
-      </w:r>
-      <w:r>
-        <w:rPr>
-          <w:lang w:val="en-GB"/>
-        </w:rPr>
-        <w:t xml:space="preserve"> to be checked </w:t>
-      </w:r>
-      <w:r>
-        <w:rPr>
-          <w:lang w:val="en-GB"/>
-        </w:rPr>
-        <w:t>if training data is</w:t>
-      </w:r>
-      <w:r>
-        <w:rPr>
-          <w:lang w:val="en-GB"/>
-        </w:rPr>
-        <w:t xml:space="preserve"> balanced, which features have missing records, which features are correlated with each other</w:t>
-      </w:r>
-      <w:r>
-        <w:rPr>
-          <w:lang w:val="en-GB"/>
-        </w:rPr>
-        <w:t xml:space="preserve"> etc.</w:t>
-      </w:r>
-      <w:r>
-        <w:rPr>
-          <w:lang w:val="en-GB"/>
-        </w:rPr>
-        <w:t xml:space="preserve"> First steps will focus on finding solution that is based only on one input – </w:t>
-      </w:r>
-      <w:r>
-        <w:rPr>
-          <w:i/>
-          <w:lang w:val="en-GB"/>
-        </w:rPr>
-        <w:t>application_train.csv</w:t>
-      </w:r>
-      <w:r>
-        <w:rPr>
-          <w:lang w:val="en-GB"/>
-        </w:rPr>
-        <w:t>.</w:t>
-      </w:r>
-      <w:r>
-        <w:rPr>
-          <w:lang w:val="en-GB"/>
-        </w:rPr>
-        <w:t xml:space="preserve"> Then more sophisticated solutions</w:t>
-      </w:r>
-      <w:r>
-        <w:rPr>
-          <w:lang w:val="en-GB"/>
-        </w:rPr>
-        <w:t xml:space="preserve"> that use Random Forest or </w:t>
-      </w:r>
-      <w:proofErr w:type="spellStart"/>
-      <w:r>
-        <w:rPr>
-          <w:lang w:val="en-GB"/>
-        </w:rPr>
-        <w:t>LightGBM</w:t>
-      </w:r>
-      <w:proofErr w:type="spellEnd"/>
-      <w:r>
-        <w:rPr>
-          <w:lang w:val="en-GB"/>
-        </w:rPr>
-        <w:t xml:space="preserve"> </w:t>
-      </w:r>
-      <w:r>
-        <w:rPr>
-          <w:lang w:val="en-GB"/>
-        </w:rPr>
-        <w:t>will be engineered.</w:t>
+        <w:t xml:space="preserve"> be used. It’s planned to use it on data with missing values and then on same data but with missing values replaced through imputation.</w:t>
       </w:r>
     </w:p>
     <w:sectPr>
@@ -2261,7 +2295,7 @@
 </file>
 
 <file path=customXml/itemProps1.xml><?xml version="1.0" encoding="utf-8"?>
-<ds:datastoreItem xmlns:ds="http://schemas.openxmlformats.org/officeDocument/2006/customXml" ds:itemID="{CD104C09-284B-45CE-A52F-6951726953D9}">
+<ds:datastoreItem xmlns:ds="http://schemas.openxmlformats.org/officeDocument/2006/customXml" ds:itemID="{8FEAB1BC-E98A-4D93-A7FB-85F8EC5FD54F}">
   <ds:schemaRefs>
     <ds:schemaRef ds:uri="http://schemas.openxmlformats.org/officeDocument/2006/bibliography"/>
   </ds:schemaRefs>

</xml_diff>